<commit_message>
ajustes en la plantilla docx
</commit_message>
<xml_diff>
--- a/ISL/Resources/Raw/Plantilla_ISL.docx
+++ b/ISL/Resources/Raw/Plantilla_ISL.docx
@@ -7,13 +7,11 @@
         <w:t>Nombre:</w:t>
       </w:r>
       <w:r>
-        <w:t xml:space="preserve"/>
+        <w:t xml:space="preserve"> </w:t>
       </w:r>
-      <w:proofErr w:type="spellStart"/>
       <w:r>
         <w:t>#nombrecompleto#</w:t>
       </w:r>
-      <w:proofErr w:type="spellEnd"/>
     </w:p>
     <w:p>
       <w:pPr>
@@ -23,24 +21,23 @@
         <w:t>Semana: Del</w:t>
       </w:r>
       <w:r>
-        <w:t xml:space="preserve"/>
+        <w:t xml:space="preserve"> </w:t>
       </w:r>
-      <w:proofErr w:type="spellStart"/>
       <w:r>
         <w:t>#fechaini#</w:t>
       </w:r>
-      <w:proofErr w:type="spellEnd"/>
       <w:r>
-        <w:t xml:space="preserve"/>
+        <w:t xml:space="preserve"> </w:t>
       </w:r>
       <w:r>
-        <w:t xml:space="preserve">al </w:t>
+        <w:t>al</w:t>
       </w:r>
-      <w:proofErr w:type="spellStart"/>
+      <w:r>
+        <w:t xml:space="preserve"> </w:t>
+      </w:r>
       <w:r>
         <w:t>#fechafin#</w:t>
       </w:r>
-      <w:proofErr w:type="spellEnd"/>
     </w:p>
     <w:p>
       <w:pPr>
@@ -89,11 +86,9 @@
             <w:r>
               <w:t xml:space="preserve">Horario de entrada: </w:t>
             </w:r>
-            <w:proofErr w:type="spellStart"/>
             <w:r>
               <w:t>#luhi#</w:t>
             </w:r>
-            <w:proofErr w:type="spellEnd"/>
           </w:p>
         </w:tc>
         <w:tc>
@@ -109,11 +104,9 @@
             <w:r>
               <w:t xml:space="preserve">Horario de salida: </w:t>
             </w:r>
-            <w:proofErr w:type="spellStart"/>
             <w:r>
               <w:t>#luhf#</w:t>
             </w:r>
-            <w:proofErr w:type="spellEnd"/>
           </w:p>
         </w:tc>
       </w:tr>
@@ -133,7 +126,6 @@
                 <w:szCs w:val="20"/>
               </w:rPr>
             </w:pPr>
-            <w:proofErr w:type="spellStart"/>
             <w:r>
               <w:rPr>
                 <w:sz w:val="20"/>
@@ -141,7 +133,6 @@
               </w:rPr>
               <w:t>#lul#</w:t>
             </w:r>
-            <w:proofErr w:type="spellEnd"/>
           </w:p>
         </w:tc>
       </w:tr>
@@ -193,11 +184,9 @@
             <w:r>
               <w:t xml:space="preserve">Horario de entrada: </w:t>
             </w:r>
-            <w:proofErr w:type="spellStart"/>
             <w:r>
               <w:t>#mahi#</w:t>
             </w:r>
-            <w:proofErr w:type="spellEnd"/>
           </w:p>
         </w:tc>
         <w:tc>
@@ -212,11 +201,9 @@
             <w:r>
               <w:t xml:space="preserve">Horario de salida: </w:t>
             </w:r>
-            <w:proofErr w:type="spellStart"/>
             <w:r>
               <w:t>#mahf#</w:t>
             </w:r>
-            <w:proofErr w:type="spellEnd"/>
           </w:p>
         </w:tc>
       </w:tr>
@@ -294,11 +281,9 @@
             <w:r>
               <w:t xml:space="preserve">Horario de entrada: </w:t>
             </w:r>
-            <w:proofErr w:type="spellStart"/>
             <w:r>
               <w:t>#mihi#</w:t>
             </w:r>
-            <w:proofErr w:type="spellEnd"/>
           </w:p>
         </w:tc>
         <w:tc>
@@ -313,11 +298,9 @@
             <w:r>
               <w:t xml:space="preserve">Horario de salida: </w:t>
             </w:r>
-            <w:proofErr w:type="spellStart"/>
             <w:r>
               <w:t>#mihf#</w:t>
             </w:r>
-            <w:proofErr w:type="spellEnd"/>
           </w:p>
         </w:tc>
       </w:tr>
@@ -395,11 +378,9 @@
             <w:r>
               <w:t xml:space="preserve">Horario de entrada: </w:t>
             </w:r>
-            <w:proofErr w:type="spellStart"/>
             <w:r>
               <w:t>#juhi#</w:t>
             </w:r>
-            <w:proofErr w:type="spellEnd"/>
           </w:p>
         </w:tc>
         <w:tc>
@@ -414,11 +395,9 @@
             <w:r>
               <w:t xml:space="preserve">Horario de salida: </w:t>
             </w:r>
-            <w:proofErr w:type="spellStart"/>
             <w:r>
               <w:t>#juhf#</w:t>
             </w:r>
-            <w:proofErr w:type="spellEnd"/>
           </w:p>
         </w:tc>
       </w:tr>
@@ -496,11 +475,9 @@
             <w:r>
               <w:t xml:space="preserve">Horario de entrada: </w:t>
             </w:r>
-            <w:proofErr w:type="spellStart"/>
             <w:r>
               <w:t>#vihi#</w:t>
             </w:r>
-            <w:proofErr w:type="spellEnd"/>
           </w:p>
         </w:tc>
         <w:tc>
@@ -515,11 +492,9 @@
             <w:r>
               <w:t xml:space="preserve">Horario de salida: </w:t>
             </w:r>
-            <w:proofErr w:type="spellStart"/>
             <w:r>
               <w:t>#vihf#</w:t>
             </w:r>
-            <w:proofErr w:type="spellEnd"/>
           </w:p>
         </w:tc>
       </w:tr>
@@ -597,11 +572,9 @@
             <w:r>
               <w:t xml:space="preserve">Horario de entrada: </w:t>
             </w:r>
-            <w:proofErr w:type="spellStart"/>
             <w:r>
               <w:t>#sahi#</w:t>
             </w:r>
-            <w:proofErr w:type="spellEnd"/>
           </w:p>
         </w:tc>
         <w:tc>
@@ -616,11 +589,9 @@
             <w:r>
               <w:t xml:space="preserve">Horario de salida: </w:t>
             </w:r>
-            <w:proofErr w:type="spellStart"/>
             <w:r>
               <w:t>#sahf#</w:t>
             </w:r>
-            <w:proofErr w:type="spellEnd"/>
           </w:p>
         </w:tc>
       </w:tr>
@@ -660,11 +631,9 @@
       <w:r>
         <w:t xml:space="preserve">Observaciones: </w:t>
       </w:r>
-      <w:proofErr w:type="spellStart"/>
       <w:r>
         <w:t>#obs#</w:t>
       </w:r>
-      <w:proofErr w:type="spellEnd"/>
     </w:p>
     <w:tbl>
       <w:tblPr>
@@ -694,11 +663,9 @@
             <w:pPr>
               <w:jc w:val="center"/>
             </w:pPr>
-            <w:proofErr w:type="spellStart"/>
             <w:r>
               <w:t>#fir#</w:t>
             </w:r>
-            <w:proofErr w:type="spellEnd"/>
           </w:p>
         </w:tc>
         <w:tc>

</xml_diff>